<commit_message>
started work on snake game
</commit_message>
<xml_diff>
--- a/WebGameDoc.docx
+++ b/WebGameDoc.docx
@@ -37,59 +37,227 @@
     <w:p>
       <w:pPr>
         <w:rPr>
-          <w:bCs/>
-          <w:sz w:val="28"/>
-          <w:szCs w:val="28"/>
-        </w:rPr>
-      </w:pPr>
-      <w:r>
-        <w:rPr>
           <w:rFonts w:ascii="Segoe UI" w:hAnsi="Segoe UI" w:cs="Segoe UI"/>
           <w:color w:val="ECECF1"/>
           <w:shd w:val="clear" w:color="auto" w:fill="343541"/>
         </w:rPr>
-        <w:t xml:space="preserve">Write a html and </w:t>
-      </w:r>
-      <w:proofErr w:type="spellStart"/>
+      </w:pPr>
       <w:r>
         <w:rPr>
           <w:rFonts w:ascii="Segoe UI" w:hAnsi="Segoe UI" w:cs="Segoe UI"/>
           <w:color w:val="ECECF1"/>
           <w:shd w:val="clear" w:color="auto" w:fill="343541"/>
         </w:rPr>
-        <w:t>css</w:t>
-      </w:r>
-      <w:proofErr w:type="spellEnd"/>
+        <w:t xml:space="preserve">Write a html and </w:t>
+      </w:r>
+      <w:proofErr w:type="spellStart"/>
       <w:r>
         <w:rPr>
           <w:rFonts w:ascii="Segoe UI" w:hAnsi="Segoe UI" w:cs="Segoe UI"/>
           <w:color w:val="ECECF1"/>
           <w:shd w:val="clear" w:color="auto" w:fill="343541"/>
         </w:rPr>
-        <w:t xml:space="preserve"> code for creating a web site of web games. It's navigation bar should contain home, games, about and contact(form) buttons and also html and </w:t>
-      </w:r>
-      <w:proofErr w:type="spellStart"/>
+        <w:t>css</w:t>
+      </w:r>
+      <w:proofErr w:type="spellEnd"/>
       <w:r>
         <w:rPr>
           <w:rFonts w:ascii="Segoe UI" w:hAnsi="Segoe UI" w:cs="Segoe UI"/>
           <w:color w:val="ECECF1"/>
           <w:shd w:val="clear" w:color="auto" w:fill="343541"/>
         </w:rPr>
-        <w:t>css</w:t>
-      </w:r>
-      <w:proofErr w:type="spellEnd"/>
+        <w:t xml:space="preserve"> code for creating a web site of web games. </w:t>
+      </w:r>
+      <w:proofErr w:type="gramStart"/>
       <w:r>
         <w:rPr>
           <w:rFonts w:ascii="Segoe UI" w:hAnsi="Segoe UI" w:cs="Segoe UI"/>
           <w:color w:val="ECECF1"/>
           <w:shd w:val="clear" w:color="auto" w:fill="343541"/>
         </w:rPr>
+        <w:t>It's</w:t>
+      </w:r>
+      <w:proofErr w:type="gramEnd"/>
+      <w:r>
+        <w:rPr>
+          <w:rFonts w:ascii="Segoe UI" w:hAnsi="Segoe UI" w:cs="Segoe UI"/>
+          <w:color w:val="ECECF1"/>
+          <w:shd w:val="clear" w:color="auto" w:fill="343541"/>
+        </w:rPr>
+        <w:t xml:space="preserve"> navigation bar should contain home, games, about and contact(form) buttons and also html and </w:t>
+      </w:r>
+      <w:proofErr w:type="spellStart"/>
+      <w:r>
+        <w:rPr>
+          <w:rFonts w:ascii="Segoe UI" w:hAnsi="Segoe UI" w:cs="Segoe UI"/>
+          <w:color w:val="ECECF1"/>
+          <w:shd w:val="clear" w:color="auto" w:fill="343541"/>
+        </w:rPr>
+        <w:t>css</w:t>
+      </w:r>
+      <w:proofErr w:type="spellEnd"/>
+      <w:r>
+        <w:rPr>
+          <w:rFonts w:ascii="Segoe UI" w:hAnsi="Segoe UI" w:cs="Segoe UI"/>
+          <w:color w:val="ECECF1"/>
+          <w:shd w:val="clear" w:color="auto" w:fill="343541"/>
+        </w:rPr>
         <w:t xml:space="preserve"> code for these pages, this web site should have one nav bar and all other pages should open below the nav bar.</w:t>
       </w:r>
+    </w:p>
+    <w:p>
+      <w:pPr>
+        <w:pStyle w:val="NoSpacing"/>
+      </w:pPr>
+      <w:r>
+        <w:t>_____________________________________________________________________________________</w:t>
+      </w:r>
+      <w:r>
+        <w:t>_____________</w:t>
+      </w:r>
+    </w:p>
+    <w:p>
+      <w:pPr>
+        <w:pStyle w:val="NoSpacing"/>
+      </w:pPr>
+    </w:p>
+    <w:p>
+      <w:pPr>
+        <w:pStyle w:val="NoSpacing"/>
+        <w:rPr>
+          <w:b/>
+          <w:bCs/>
+        </w:rPr>
+      </w:pPr>
+      <w:r>
+        <w:rPr>
+          <w:b/>
+          <w:bCs/>
+          <w:highlight w:val="yellow"/>
+        </w:rPr>
+        <w:t>Certainly! Here are a few simple game ideas that you can code</w:t>
+      </w:r>
+      <w:r>
+        <w:rPr>
+          <w:b/>
+          <w:bCs/>
+          <w:highlight w:val="yellow"/>
+        </w:rPr>
+        <w:t>.</w:t>
+      </w:r>
+    </w:p>
+    <w:p>
+      <w:pPr>
+        <w:pStyle w:val="NoSpacing"/>
+      </w:pPr>
+    </w:p>
+    <w:p>
+      <w:pPr>
+        <w:pStyle w:val="NoSpacing"/>
+      </w:pPr>
+      <w:r>
+        <w:t>1. Guess the Number: Create a game where the computer generates a random number, and the player has to guess it within a certain number of attempts.</w:t>
+      </w:r>
+    </w:p>
+    <w:p>
+      <w:pPr>
+        <w:pStyle w:val="NoSpacing"/>
+      </w:pPr>
+    </w:p>
+    <w:p>
+      <w:pPr>
+        <w:pStyle w:val="NoSpacing"/>
+      </w:pPr>
+      <w:r>
+        <w:t>2. Hangman: Implement the classic word-guessing game. The computer selects a word, and the player has to guess the letters one by one until they either complete the word or run out of guesses.</w:t>
+      </w:r>
+    </w:p>
+    <w:p>
+      <w:pPr>
+        <w:pStyle w:val="NoSpacing"/>
+      </w:pPr>
+    </w:p>
+    <w:p>
+      <w:pPr>
+        <w:pStyle w:val="NoSpacing"/>
+      </w:pPr>
+      <w:r>
+        <w:t>3. Tic-Tac-Toe: Design a game of Tic-Tac-Toe where two players take turns marking spaces on a 3x3 grid. The first player to get three of their marks in a row, column, or diagonal wins.</w:t>
+      </w:r>
+    </w:p>
+    <w:p>
+      <w:pPr>
+        <w:pStyle w:val="NoSpacing"/>
+      </w:pPr>
+    </w:p>
+    <w:p>
+      <w:pPr>
+        <w:pStyle w:val="NoSpacing"/>
+      </w:pPr>
+      <w:r>
+        <w:t>4. Snake Game: Build a simple version of the popular Snake game. The player controls a snake that moves around the screen, eating food and growing longer. The game ends if the snake hits the walls or itself.</w:t>
+      </w:r>
+    </w:p>
+    <w:p>
+      <w:pPr>
+        <w:pStyle w:val="NoSpacing"/>
+      </w:pPr>
+    </w:p>
+    <w:p>
+      <w:pPr>
+        <w:pStyle w:val="NoSpacing"/>
+      </w:pPr>
+      <w:r>
+        <w:t>5. Memory Game: Create a memory-based game where the player has to remember and match pairs of hidden cards. The cards are shuffled, and the player must find all the pairs in the fewest attempts possible.</w:t>
+      </w:r>
+    </w:p>
+    <w:p>
+      <w:pPr>
+        <w:pStyle w:val="NoSpacing"/>
+      </w:pPr>
+    </w:p>
+    <w:p>
+      <w:pPr>
+        <w:pStyle w:val="NoSpacing"/>
+      </w:pPr>
+      <w:r>
+        <w:t>6. Pong: Develop a basic version of the classic Pong game. Two players control paddles on opposite sides of the screen, and they bounce a ball back and forth. The goal is to prevent the ball from reaching their own side.</w:t>
+      </w:r>
+    </w:p>
+    <w:p>
+      <w:pPr>
+        <w:pStyle w:val="NoSpacing"/>
+      </w:pPr>
+    </w:p>
+    <w:p>
+      <w:pPr>
+        <w:pStyle w:val="NoSpacing"/>
+      </w:pPr>
+      <w:r>
+        <w:t>7. Simon Says: Implement a digital version of the Simon Says game. The computer displays a sequence of colors or sounds, and the player has to repeat the sequence correctly.</w:t>
+      </w:r>
+    </w:p>
+    <w:p>
+      <w:pPr>
+        <w:pStyle w:val="NoSpacing"/>
+      </w:pPr>
+    </w:p>
+    <w:p>
+      <w:pPr>
+        <w:pStyle w:val="NoSpacing"/>
+      </w:pPr>
+      <w:r>
+        <w:t>These are just a few ideas to get you started. You can customize and enhance these games according to your preferences and programming skills. Have fun coding!</w:t>
+      </w:r>
+    </w:p>
+    <w:p>
+      <w:pPr>
+        <w:pStyle w:val="NoSpacing"/>
+      </w:pPr>
     </w:p>
     <w:sectPr>
       <w:pgSz w:w="12240" w:h="15840"/>
-      <w:pgMar w:top="1440" w:right="1440" w:bottom="1440" w:left="1440" w:header="720" w:footer="720" w:gutter="0"/>
+      <w:pgMar w:top="720" w:right="720" w:bottom="720" w:left="720" w:header="720" w:footer="720" w:gutter="0"/>
       <w:cols w:space="720"/>
       <w:docGrid w:linePitch="360"/>
     </w:sectPr>
@@ -499,7 +667,6 @@
   <w:style w:type="character" w:default="1" w:styleId="DefaultParagraphFont">
     <w:name w:val="Default Paragraph Font"/>
     <w:uiPriority w:val="1"/>
-    <w:semiHidden/>
     <w:unhideWhenUsed/>
   </w:style>
   <w:style w:type="table" w:default="1" w:styleId="TableNormal">
@@ -522,6 +689,15 @@
     <w:uiPriority w:val="99"/>
     <w:semiHidden/>
     <w:unhideWhenUsed/>
+  </w:style>
+  <w:style w:type="paragraph" w:styleId="NoSpacing">
+    <w:name w:val="No Spacing"/>
+    <w:uiPriority w:val="1"/>
+    <w:qFormat/>
+    <w:rsid w:val="008C15AF"/>
+    <w:pPr>
+      <w:spacing w:after="0" w:line="240" w:lineRule="auto"/>
+    </w:pPr>
   </w:style>
 </w:styles>
 </file>

</xml_diff>